<commit_message>
Descrição do Caso de Uso Inserir Ponto Interesse (Tempo: 10min)
</commit_message>
<xml_diff>
--- a/IPGtrails4health/doc/EngSoft_II/Casos_Uso/Caso_de_Uso_Editar_Trilho.docx
+++ b/IPGtrails4health/doc/EngSoft_II/Casos_Uso/Caso_de_Uso_Editar_Trilho.docx
@@ -357,14 +357,11 @@
     </w:p>
     <w:p>
       <w:pPr>
-        <w:pStyle w:val="PargrafodaLista"/>
-        <w:numPr>
-          <w:ilvl w:val="0"/>
-          <w:numId w:val="3"/>
-        </w:numPr>
         <w:spacing w:before="240" w:after="194" w:line="240" w:lineRule="auto"/>
-        <w:jc w:val="both"/>
-      </w:pPr>
+        <w:ind w:left="345" w:firstLine="0"/>
+        <w:jc w:val="both"/>
+      </w:pPr>
+      <w:bookmarkStart w:id="0" w:name="_GoBack"/>
       <w:r>
         <w:t xml:space="preserve">Após o trilho ser </w:t>
       </w:r>
@@ -377,7 +374,6 @@
       <w:r>
         <w:t>estas passam a estar visíveis para todos os Turistas.</w:t>
       </w:r>
-      <w:bookmarkStart w:id="0" w:name="_GoBack"/>
       <w:bookmarkEnd w:id="0"/>
     </w:p>
     <w:sectPr>

</xml_diff>